<commit_message>
Add hall of fame
</commit_message>
<xml_diff>
--- a/COMPTE-RENDU/livrables/rendu final.docx
+++ b/COMPTE-RENDU/livrables/rendu final.docx
@@ -124,13 +124,6 @@
           <w:szCs w:val="56"/>
         </w:rPr>
       </w:pPr>
-      <w:r>
-        <w:rPr>
-          <w:sz w:val="56"/>
-          <w:szCs w:val="56"/>
-        </w:rPr>
-        <w:br w:type="page"/>
-      </w:r>
     </w:p>
     <w:p>
       <w:pPr>
@@ -163,22 +156,6 @@
     </w:p>
     <w:p>
       <w:pPr>
-        <w:rPr>
-          <w:sz w:val="56"/>
-          <w:szCs w:val="56"/>
-        </w:rPr>
-      </w:pPr>
-    </w:p>
-    <w:p>
-      <w:pPr>
-        <w:rPr>
-          <w:sz w:val="56"/>
-          <w:szCs w:val="56"/>
-        </w:rPr>
-      </w:pPr>
-    </w:p>
-    <w:p>
-      <w:pPr>
         <w:jc w:val="center"/>
         <w:rPr>
           <w:sz w:val="56"/>
@@ -192,15 +169,6 @@
         </w:rPr>
         <w:t>Sommaire</w:t>
       </w:r>
-    </w:p>
-    <w:p>
-      <w:pPr>
-        <w:jc w:val="center"/>
-        <w:rPr>
-          <w:sz w:val="56"/>
-          <w:szCs w:val="56"/>
-        </w:rPr>
-      </w:pPr>
     </w:p>
     <w:p>
       <w:pPr>
@@ -267,7 +235,7 @@
           <w:r>
             <w:fldChar w:fldCharType="separate"/>
           </w:r>
-          <w:hyperlink w:anchor="_Toc74750416" w:history="1">
+          <w:hyperlink w:anchor="_Toc74755514" w:history="1">
             <w:r>
               <w:rPr>
                 <w:rStyle w:val="Hyperlink"/>
@@ -309,7 +277,7 @@
                 <w:noProof/>
                 <w:webHidden/>
               </w:rPr>
-              <w:instrText xml:space="preserve"> PAGEREF _Toc74750416 \h </w:instrText>
+              <w:instrText xml:space="preserve"> PAGEREF _Toc74755514 \h </w:instrText>
             </w:r>
             <w:r>
               <w:rPr>
@@ -352,7 +320,7 @@
               <w:noProof/>
             </w:rPr>
           </w:pPr>
-          <w:hyperlink w:anchor="_Toc74750417" w:history="1">
+          <w:hyperlink w:anchor="_Toc74755515" w:history="1">
             <w:r>
               <w:rPr>
                 <w:rStyle w:val="Hyperlink"/>
@@ -393,7 +361,7 @@
                 <w:noProof/>
                 <w:webHidden/>
               </w:rPr>
-              <w:instrText xml:space="preserve"> PAGEREF _Toc74750417 \h </w:instrText>
+              <w:instrText xml:space="preserve"> PAGEREF _Toc74755515 \h </w:instrText>
             </w:r>
             <w:r>
               <w:rPr>
@@ -436,7 +404,7 @@
               <w:noProof/>
             </w:rPr>
           </w:pPr>
-          <w:hyperlink w:anchor="_Toc74750418" w:history="1">
+          <w:hyperlink w:anchor="_Toc74755516" w:history="1">
             <w:r>
               <w:rPr>
                 <w:rStyle w:val="Hyperlink"/>
@@ -477,7 +445,7 @@
                 <w:noProof/>
                 <w:webHidden/>
               </w:rPr>
-              <w:instrText xml:space="preserve"> PAGEREF _Toc74750418 \h </w:instrText>
+              <w:instrText xml:space="preserve"> PAGEREF _Toc74755516 \h </w:instrText>
             </w:r>
             <w:r>
               <w:rPr>
@@ -520,7 +488,7 @@
               <w:noProof/>
             </w:rPr>
           </w:pPr>
-          <w:hyperlink w:anchor="_Toc74750419" w:history="1">
+          <w:hyperlink w:anchor="_Toc74755517" w:history="1">
             <w:r>
               <w:rPr>
                 <w:rStyle w:val="Hyperlink"/>
@@ -561,7 +529,7 @@
                 <w:noProof/>
                 <w:webHidden/>
               </w:rPr>
-              <w:instrText xml:space="preserve"> PAGEREF _Toc74750419 \h </w:instrText>
+              <w:instrText xml:space="preserve"> PAGEREF _Toc74755517 \h </w:instrText>
             </w:r>
             <w:r>
               <w:rPr>
@@ -605,7 +573,7 @@
               <w:lang w:eastAsia="fr-FR"/>
             </w:rPr>
           </w:pPr>
-          <w:hyperlink w:anchor="_Toc74750420" w:history="1">
+          <w:hyperlink w:anchor="_Toc74755518" w:history="1">
             <w:r>
               <w:rPr>
                 <w:rStyle w:val="Hyperlink"/>
@@ -647,7 +615,7 @@
                 <w:noProof/>
                 <w:webHidden/>
               </w:rPr>
-              <w:instrText xml:space="preserve"> PAGEREF _Toc74750420 \h </w:instrText>
+              <w:instrText xml:space="preserve"> PAGEREF _Toc74755518 \h </w:instrText>
             </w:r>
             <w:r>
               <w:rPr>
@@ -690,7 +658,7 @@
               <w:noProof/>
             </w:rPr>
           </w:pPr>
-          <w:hyperlink w:anchor="_Toc74750421" w:history="1">
+          <w:hyperlink w:anchor="_Toc74755519" w:history="1">
             <w:r>
               <w:rPr>
                 <w:rStyle w:val="Hyperlink"/>
@@ -731,7 +699,7 @@
                 <w:noProof/>
                 <w:webHidden/>
               </w:rPr>
-              <w:instrText xml:space="preserve"> PAGEREF _Toc74750421 \h </w:instrText>
+              <w:instrText xml:space="preserve"> PAGEREF _Toc74755519 \h </w:instrText>
             </w:r>
             <w:r>
               <w:rPr>
@@ -774,7 +742,7 @@
               <w:noProof/>
             </w:rPr>
           </w:pPr>
-          <w:hyperlink w:anchor="_Toc74750422" w:history="1">
+          <w:hyperlink w:anchor="_Toc74755520" w:history="1">
             <w:r>
               <w:rPr>
                 <w:rStyle w:val="Hyperlink"/>
@@ -815,7 +783,7 @@
                 <w:noProof/>
                 <w:webHidden/>
               </w:rPr>
-              <w:instrText xml:space="preserve"> PAGEREF _Toc74750422 \h </w:instrText>
+              <w:instrText xml:space="preserve"> PAGEREF _Toc74755520 \h </w:instrText>
             </w:r>
             <w:r>
               <w:rPr>
@@ -858,7 +826,7 @@
               <w:noProof/>
             </w:rPr>
           </w:pPr>
-          <w:hyperlink w:anchor="_Toc74750423" w:history="1">
+          <w:hyperlink w:anchor="_Toc74755521" w:history="1">
             <w:r>
               <w:rPr>
                 <w:rStyle w:val="Hyperlink"/>
@@ -899,7 +867,7 @@
                 <w:noProof/>
                 <w:webHidden/>
               </w:rPr>
-              <w:instrText xml:space="preserve"> PAGEREF _Toc74750423 \h </w:instrText>
+              <w:instrText xml:space="preserve"> PAGEREF _Toc74755521 \h </w:instrText>
             </w:r>
             <w:r>
               <w:rPr>
@@ -942,7 +910,7 @@
               <w:noProof/>
             </w:rPr>
           </w:pPr>
-          <w:hyperlink w:anchor="_Toc74750424" w:history="1">
+          <w:hyperlink w:anchor="_Toc74755522" w:history="1">
             <w:r>
               <w:rPr>
                 <w:rStyle w:val="Hyperlink"/>
@@ -983,7 +951,7 @@
                 <w:noProof/>
                 <w:webHidden/>
               </w:rPr>
-              <w:instrText xml:space="preserve"> PAGEREF _Toc74750424 \h </w:instrText>
+              <w:instrText xml:space="preserve"> PAGEREF _Toc74755522 \h </w:instrText>
             </w:r>
             <w:r>
               <w:rPr>
@@ -1026,7 +994,7 @@
               <w:noProof/>
             </w:rPr>
           </w:pPr>
-          <w:hyperlink w:anchor="_Toc74750425" w:history="1">
+          <w:hyperlink w:anchor="_Toc74755523" w:history="1">
             <w:r>
               <w:rPr>
                 <w:rStyle w:val="Hyperlink"/>
@@ -1067,7 +1035,7 @@
                 <w:noProof/>
                 <w:webHidden/>
               </w:rPr>
-              <w:instrText xml:space="preserve"> PAGEREF _Toc74750425 \h </w:instrText>
+              <w:instrText xml:space="preserve"> PAGEREF _Toc74755523 \h </w:instrText>
             </w:r>
             <w:r>
               <w:rPr>
@@ -1110,7 +1078,7 @@
               <w:noProof/>
             </w:rPr>
           </w:pPr>
-          <w:hyperlink w:anchor="_Toc74750426" w:history="1">
+          <w:hyperlink w:anchor="_Toc74755524" w:history="1">
             <w:r>
               <w:rPr>
                 <w:rStyle w:val="Hyperlink"/>
@@ -1151,7 +1119,7 @@
                 <w:noProof/>
                 <w:webHidden/>
               </w:rPr>
-              <w:instrText xml:space="preserve"> PAGEREF _Toc74750426 \h </w:instrText>
+              <w:instrText xml:space="preserve"> PAGEREF _Toc74755524 \h </w:instrText>
             </w:r>
             <w:r>
               <w:rPr>
@@ -1194,7 +1162,7 @@
               <w:noProof/>
             </w:rPr>
           </w:pPr>
-          <w:hyperlink w:anchor="_Toc74750427" w:history="1">
+          <w:hyperlink w:anchor="_Toc74755525" w:history="1">
             <w:r>
               <w:rPr>
                 <w:rStyle w:val="Hyperlink"/>
@@ -1235,7 +1203,7 @@
                 <w:noProof/>
                 <w:webHidden/>
               </w:rPr>
-              <w:instrText xml:space="preserve"> PAGEREF _Toc74750427 \h </w:instrText>
+              <w:instrText xml:space="preserve"> PAGEREF _Toc74755525 \h </w:instrText>
             </w:r>
             <w:r>
               <w:rPr>
@@ -1278,7 +1246,7 @@
               <w:noProof/>
             </w:rPr>
           </w:pPr>
-          <w:hyperlink w:anchor="_Toc74750428" w:history="1">
+          <w:hyperlink w:anchor="_Toc74755526" w:history="1">
             <w:r>
               <w:rPr>
                 <w:rStyle w:val="Hyperlink"/>
@@ -1319,7 +1287,7 @@
                 <w:noProof/>
                 <w:webHidden/>
               </w:rPr>
-              <w:instrText xml:space="preserve"> PAGEREF _Toc74750428 \h </w:instrText>
+              <w:instrText xml:space="preserve"> PAGEREF _Toc74755526 \h </w:instrText>
             </w:r>
             <w:r>
               <w:rPr>
@@ -1362,7 +1330,7 @@
               <w:noProof/>
             </w:rPr>
           </w:pPr>
-          <w:hyperlink w:anchor="_Toc74750429" w:history="1">
+          <w:hyperlink w:anchor="_Toc74755527" w:history="1">
             <w:r>
               <w:rPr>
                 <w:rStyle w:val="Hyperlink"/>
@@ -1403,7 +1371,7 @@
                 <w:noProof/>
                 <w:webHidden/>
               </w:rPr>
-              <w:instrText xml:space="preserve"> PAGEREF _Toc74750429 \h </w:instrText>
+              <w:instrText xml:space="preserve"> PAGEREF _Toc74755527 \h </w:instrText>
             </w:r>
             <w:r>
               <w:rPr>
@@ -1446,7 +1414,7 @@
               <w:noProof/>
             </w:rPr>
           </w:pPr>
-          <w:hyperlink w:anchor="_Toc74750430" w:history="1">
+          <w:hyperlink w:anchor="_Toc74755528" w:history="1">
             <w:r>
               <w:rPr>
                 <w:rStyle w:val="Hyperlink"/>
@@ -1487,7 +1455,7 @@
                 <w:noProof/>
                 <w:webHidden/>
               </w:rPr>
-              <w:instrText xml:space="preserve"> PAGEREF _Toc74750430 \h </w:instrText>
+              <w:instrText xml:space="preserve"> PAGEREF _Toc74755528 \h </w:instrText>
             </w:r>
             <w:r>
               <w:rPr>
@@ -1530,7 +1498,7 @@
               <w:noProof/>
             </w:rPr>
           </w:pPr>
-          <w:hyperlink w:anchor="_Toc74750431" w:history="1">
+          <w:hyperlink w:anchor="_Toc74755529" w:history="1">
             <w:r>
               <w:rPr>
                 <w:rStyle w:val="Hyperlink"/>
@@ -1571,7 +1539,7 @@
                 <w:noProof/>
                 <w:webHidden/>
               </w:rPr>
-              <w:instrText xml:space="preserve"> PAGEREF _Toc74750431 \h </w:instrText>
+              <w:instrText xml:space="preserve"> PAGEREF _Toc74755529 \h </w:instrText>
             </w:r>
             <w:r>
               <w:rPr>
@@ -1614,7 +1582,7 @@
               <w:noProof/>
             </w:rPr>
           </w:pPr>
-          <w:hyperlink w:anchor="_Toc74750432" w:history="1">
+          <w:hyperlink w:anchor="_Toc74755530" w:history="1">
             <w:r>
               <w:rPr>
                 <w:rStyle w:val="Hyperlink"/>
@@ -1655,7 +1623,7 @@
                 <w:noProof/>
                 <w:webHidden/>
               </w:rPr>
-              <w:instrText xml:space="preserve"> PAGEREF _Toc74750432 \h </w:instrText>
+              <w:instrText xml:space="preserve"> PAGEREF _Toc74755530 \h </w:instrText>
             </w:r>
             <w:r>
               <w:rPr>
@@ -1698,7 +1666,7 @@
               <w:noProof/>
             </w:rPr>
           </w:pPr>
-          <w:hyperlink w:anchor="_Toc74750433" w:history="1">
+          <w:hyperlink w:anchor="_Toc74755531" w:history="1">
             <w:r>
               <w:rPr>
                 <w:rStyle w:val="Hyperlink"/>
@@ -1739,7 +1707,7 @@
                 <w:noProof/>
                 <w:webHidden/>
               </w:rPr>
-              <w:instrText xml:space="preserve"> PAGEREF _Toc74750433 \h </w:instrText>
+              <w:instrText xml:space="preserve"> PAGEREF _Toc74755531 \h </w:instrText>
             </w:r>
             <w:r>
               <w:rPr>
@@ -1760,6 +1728,258 @@
                 <w:webHidden/>
               </w:rPr>
               <w:t>6</w:t>
+            </w:r>
+            <w:r>
+              <w:rPr>
+                <w:noProof/>
+                <w:webHidden/>
+              </w:rPr>
+              <w:fldChar w:fldCharType="end"/>
+            </w:r>
+          </w:hyperlink>
+        </w:p>
+        <w:p>
+          <w:pPr>
+            <w:pStyle w:val="TOC3"/>
+            <w:tabs>
+              <w:tab w:val="left" w:pos="880"/>
+              <w:tab w:val="right" w:leader="dot" w:pos="9016"/>
+            </w:tabs>
+            <w:rPr>
+              <w:rFonts w:cstheme="minorBidi"/>
+              <w:noProof/>
+            </w:rPr>
+          </w:pPr>
+          <w:hyperlink w:anchor="_Toc74755532" w:history="1">
+            <w:r>
+              <w:rPr>
+                <w:rStyle w:val="Hyperlink"/>
+                <w:noProof/>
+              </w:rPr>
+              <w:t>2.</w:t>
+            </w:r>
+            <w:r>
+              <w:rPr>
+                <w:rFonts w:cstheme="minorBidi"/>
+                <w:noProof/>
+              </w:rPr>
+              <w:tab/>
+            </w:r>
+            <w:r>
+              <w:rPr>
+                <w:rStyle w:val="Hyperlink"/>
+                <w:noProof/>
+              </w:rPr>
+              <w:t>Effets sonores</w:t>
+            </w:r>
+            <w:r>
+              <w:rPr>
+                <w:noProof/>
+                <w:webHidden/>
+              </w:rPr>
+              <w:tab/>
+            </w:r>
+            <w:r>
+              <w:rPr>
+                <w:noProof/>
+                <w:webHidden/>
+              </w:rPr>
+              <w:fldChar w:fldCharType="begin"/>
+            </w:r>
+            <w:r>
+              <w:rPr>
+                <w:noProof/>
+                <w:webHidden/>
+              </w:rPr>
+              <w:instrText xml:space="preserve"> PAGEREF _Toc74755532 \h </w:instrText>
+            </w:r>
+            <w:r>
+              <w:rPr>
+                <w:noProof/>
+                <w:webHidden/>
+              </w:rPr>
+            </w:r>
+            <w:r>
+              <w:rPr>
+                <w:noProof/>
+                <w:webHidden/>
+              </w:rPr>
+              <w:fldChar w:fldCharType="separate"/>
+            </w:r>
+            <w:r>
+              <w:rPr>
+                <w:noProof/>
+                <w:webHidden/>
+              </w:rPr>
+              <w:t>7</w:t>
+            </w:r>
+            <w:r>
+              <w:rPr>
+                <w:noProof/>
+                <w:webHidden/>
+              </w:rPr>
+              <w:fldChar w:fldCharType="end"/>
+            </w:r>
+          </w:hyperlink>
+        </w:p>
+        <w:p>
+          <w:pPr>
+            <w:pStyle w:val="TOC3"/>
+            <w:tabs>
+              <w:tab w:val="left" w:pos="880"/>
+              <w:tab w:val="right" w:leader="dot" w:pos="9016"/>
+            </w:tabs>
+            <w:rPr>
+              <w:rFonts w:cstheme="minorBidi"/>
+              <w:noProof/>
+            </w:rPr>
+          </w:pPr>
+          <w:hyperlink w:anchor="_Toc74755533" w:history="1">
+            <w:r>
+              <w:rPr>
+                <w:rStyle w:val="Hyperlink"/>
+                <w:noProof/>
+              </w:rPr>
+              <w:t>3.</w:t>
+            </w:r>
+            <w:r>
+              <w:rPr>
+                <w:rFonts w:cstheme="minorBidi"/>
+                <w:noProof/>
+              </w:rPr>
+              <w:tab/>
+            </w:r>
+            <w:r>
+              <w:rPr>
+                <w:rStyle w:val="Hyperlink"/>
+                <w:noProof/>
+              </w:rPr>
+              <w:t>Graphismes</w:t>
+            </w:r>
+            <w:r>
+              <w:rPr>
+                <w:noProof/>
+                <w:webHidden/>
+              </w:rPr>
+              <w:tab/>
+            </w:r>
+            <w:r>
+              <w:rPr>
+                <w:noProof/>
+                <w:webHidden/>
+              </w:rPr>
+              <w:fldChar w:fldCharType="begin"/>
+            </w:r>
+            <w:r>
+              <w:rPr>
+                <w:noProof/>
+                <w:webHidden/>
+              </w:rPr>
+              <w:instrText xml:space="preserve"> PAGEREF _Toc74755533 \h </w:instrText>
+            </w:r>
+            <w:r>
+              <w:rPr>
+                <w:noProof/>
+                <w:webHidden/>
+              </w:rPr>
+            </w:r>
+            <w:r>
+              <w:rPr>
+                <w:noProof/>
+                <w:webHidden/>
+              </w:rPr>
+              <w:fldChar w:fldCharType="separate"/>
+            </w:r>
+            <w:r>
+              <w:rPr>
+                <w:noProof/>
+                <w:webHidden/>
+              </w:rPr>
+              <w:t>7</w:t>
+            </w:r>
+            <w:r>
+              <w:rPr>
+                <w:noProof/>
+                <w:webHidden/>
+              </w:rPr>
+              <w:fldChar w:fldCharType="end"/>
+            </w:r>
+          </w:hyperlink>
+        </w:p>
+        <w:p>
+          <w:pPr>
+            <w:pStyle w:val="TOC3"/>
+            <w:tabs>
+              <w:tab w:val="left" w:pos="880"/>
+              <w:tab w:val="right" w:leader="dot" w:pos="9016"/>
+            </w:tabs>
+            <w:rPr>
+              <w:rFonts w:cstheme="minorBidi"/>
+              <w:noProof/>
+            </w:rPr>
+          </w:pPr>
+          <w:hyperlink w:anchor="_Toc74755534" w:history="1">
+            <w:r>
+              <w:rPr>
+                <w:rStyle w:val="Hyperlink"/>
+                <w:noProof/>
+              </w:rPr>
+              <w:t>4.</w:t>
+            </w:r>
+            <w:r>
+              <w:rPr>
+                <w:rFonts w:cstheme="minorBidi"/>
+                <w:noProof/>
+              </w:rPr>
+              <w:tab/>
+            </w:r>
+            <w:r>
+              <w:rPr>
+                <w:rStyle w:val="Hyperlink"/>
+                <w:noProof/>
+              </w:rPr>
+              <w:t>Expérience utilisateur</w:t>
+            </w:r>
+            <w:r>
+              <w:rPr>
+                <w:noProof/>
+                <w:webHidden/>
+              </w:rPr>
+              <w:tab/>
+            </w:r>
+            <w:r>
+              <w:rPr>
+                <w:noProof/>
+                <w:webHidden/>
+              </w:rPr>
+              <w:fldChar w:fldCharType="begin"/>
+            </w:r>
+            <w:r>
+              <w:rPr>
+                <w:noProof/>
+                <w:webHidden/>
+              </w:rPr>
+              <w:instrText xml:space="preserve"> PAGEREF _Toc74755534 \h </w:instrText>
+            </w:r>
+            <w:r>
+              <w:rPr>
+                <w:noProof/>
+                <w:webHidden/>
+              </w:rPr>
+            </w:r>
+            <w:r>
+              <w:rPr>
+                <w:noProof/>
+                <w:webHidden/>
+              </w:rPr>
+              <w:fldChar w:fldCharType="separate"/>
+            </w:r>
+            <w:r>
+              <w:rPr>
+                <w:noProof/>
+                <w:webHidden/>
+              </w:rPr>
+              <w:t>7</w:t>
             </w:r>
             <w:r>
               <w:rPr>
@@ -1812,7 +2032,7 @@
       </w:pPr>
       <w:bookmarkStart w:id="0" w:name="_Toc74747515"/>
       <w:bookmarkStart w:id="1" w:name="_Toc74750091"/>
-      <w:bookmarkStart w:id="2" w:name="_Toc74750416"/>
+      <w:bookmarkStart w:id="2" w:name="_Toc74755514"/>
       <w:r>
         <w:t>Notre jeu</w:t>
       </w:r>
@@ -1827,7 +2047,7 @@
       </w:pPr>
       <w:bookmarkStart w:id="3" w:name="_Toc74747516"/>
       <w:bookmarkStart w:id="4" w:name="_Toc74750092"/>
-      <w:bookmarkStart w:id="5" w:name="_Toc74750417"/>
+      <w:bookmarkStart w:id="5" w:name="_Toc74755515"/>
       <w:r>
         <w:t>Le sujet du projet</w:t>
       </w:r>
@@ -1862,66 +2082,32 @@
       </w:pPr>
       <w:bookmarkStart w:id="6" w:name="_Toc74747517"/>
       <w:bookmarkStart w:id="7" w:name="_Toc74750093"/>
-      <w:bookmarkStart w:id="8" w:name="_Toc74750418"/>
-      <w:proofErr w:type="spellStart"/>
+      <w:bookmarkStart w:id="8" w:name="_Toc74755516"/>
       <w:r>
         <w:t>CrossyFrog</w:t>
       </w:r>
       <w:bookmarkEnd w:id="6"/>
       <w:bookmarkEnd w:id="7"/>
       <w:bookmarkEnd w:id="8"/>
-      <w:proofErr w:type="spellEnd"/>
     </w:p>
     <w:p>
       <w:pPr>
         <w:ind w:firstLine="708"/>
       </w:pPr>
       <w:r>
-        <w:t xml:space="preserve">Notre choix s’est porté sur </w:t>
-      </w:r>
-      <w:proofErr w:type="spellStart"/>
-      <w:r>
-        <w:t>Frogger</w:t>
-      </w:r>
-      <w:proofErr w:type="spellEnd"/>
-      <w:r>
-        <w:t>, un jeu d’arcade paru en 1981 dans lequel le joueur contrôle une grenouille partant d’un point A et devant traverser une route et une rivière tout en évitant de se faire écraser par la circulation et de se noyer auquel cas la grenouille meurt et le joueur perd la partie.</w:t>
+        <w:t>Notre choix s’est porté sur Frogger, un jeu d’arcade paru en 1981 dans lequel le joueur contrôle une grenouille partant d’un point A et devant traverser une route et une rivière tout en évitant de se faire écraser par la circulation et de se noyer auquel cas la grenouille meurt et le joueur perd la partie.</w:t>
       </w:r>
     </w:p>
     <w:p>
       <w:r>
         <w:tab/>
-        <w:t xml:space="preserve">Nous tâcherons de réaliser une version basée sur un mélange entre </w:t>
-      </w:r>
-      <w:proofErr w:type="spellStart"/>
-      <w:r>
-        <w:t>Frogger</w:t>
-      </w:r>
-      <w:proofErr w:type="spellEnd"/>
-      <w:r>
-        <w:t xml:space="preserve"> 1 et </w:t>
-      </w:r>
-      <w:proofErr w:type="spellStart"/>
-      <w:r>
-        <w:t>Frogger</w:t>
-      </w:r>
-      <w:proofErr w:type="spellEnd"/>
-      <w:r>
-        <w:t xml:space="preserve"> 2 puisque ce deuxième jeu prend en charge la génération d’une carte de jeu infinie et que nous aimerions implémenter cette fonctionnalité dans notre jeu.</w:t>
+        <w:t>Nous tâcherons de réaliser une version basée sur un mélange entre Frogger 1 et Frogger 2 puisque ce deuxième jeu prend en charge la génération d’une carte de jeu infinie et que nous aimerions implémenter cette fonctionnalité dans notre jeu.</w:t>
       </w:r>
     </w:p>
     <w:p>
       <w:r>
         <w:tab/>
-        <w:t xml:space="preserve">De plus, le choix entre deux modes de jeu est prévu : le premier sera le mode « solo </w:t>
-      </w:r>
-      <w:proofErr w:type="spellStart"/>
-      <w:r>
-        <w:t>endless</w:t>
-      </w:r>
-      <w:proofErr w:type="spellEnd"/>
-      <w:r>
-        <w:t> » où le joueur jouera seul et devra parcourir la plus grande distance possible pour obtenir le meilleur score tandis que le second mode de jeu sera le mode « 1 vs 1 » où deux joueurs s’affronteront sur le même plan de jeu, la caméra suit le joueur placé devant et celui-ci gagnera dès lors que l’autre joueur ne sera plus visible à l’écran ou si l’un des deux joueurs meurt, l’autre remporte la partie.</w:t>
+        <w:t>De plus, le choix entre deux modes de jeu est prévu : le premier sera le mode « solo endless » où le joueur jouera seul et devra parcourir la plus grande distance possible pour obtenir le meilleur score tandis que le second mode de jeu sera le mode « 1 vs 1 » où deux joueurs s’affronteront sur le même plan de jeu, la caméra suit le joueur placé devant et celui-ci gagnera dès lors que l’autre joueur ne sera plus visible à l’écran ou si l’un des deux joueurs meurt, l’autre remporte la partie.</w:t>
       </w:r>
     </w:p>
     <w:p>
@@ -1968,7 +2154,7 @@
       </w:pPr>
       <w:bookmarkStart w:id="9" w:name="_Toc74747518"/>
       <w:bookmarkStart w:id="10" w:name="_Toc74750094"/>
-      <w:bookmarkStart w:id="11" w:name="_Toc74750419"/>
+      <w:bookmarkStart w:id="11" w:name="_Toc74755517"/>
       <w:r>
         <w:t>Règles du jeu</w:t>
       </w:r>
@@ -1981,21 +2167,8 @@
         <w:tab/>
       </w:r>
       <w:r>
-        <w:t>Puisque le jeu est un « </w:t>
-      </w:r>
-      <w:proofErr w:type="spellStart"/>
-      <w:r>
-        <w:t>endless</w:t>
-      </w:r>
-      <w:proofErr w:type="spellEnd"/>
-      <w:r>
-        <w:t xml:space="preserve"> </w:t>
-      </w:r>
-      <w:proofErr w:type="spellStart"/>
-      <w:r>
-        <w:t>runner</w:t>
-      </w:r>
-      <w:proofErr w:type="spellEnd"/>
+        <w:t>Puisque le jeu est un « endless runner</w:t>
+      </w:r>
       <w:r>
         <w:rPr>
           <w:rStyle w:val="FootnoteReference"/>
@@ -2003,21 +2176,7 @@
         <w:footnoteReference w:id="2"/>
       </w:r>
       <w:r>
-        <w:t> </w:t>
-      </w:r>
-      <w:proofErr w:type="gramStart"/>
-      <w:r>
-        <w:t>»</w:t>
-      </w:r>
-      <w:r>
-        <w:t xml:space="preserve"> </w:t>
-      </w:r>
-      <w:r>
-        <w:t>,</w:t>
-      </w:r>
-      <w:proofErr w:type="gramEnd"/>
-      <w:r>
-        <w:t xml:space="preserve"> le joueur ne peut pas gagner. </w:t>
+        <w:t xml:space="preserve"> », le joueur ne peut pas gagner. </w:t>
       </w:r>
       <w:r>
         <w:t>En effet, l</w:t>
@@ -2118,15 +2277,7 @@
         <w:t xml:space="preserve"> </w:t>
       </w:r>
       <w:r>
-        <w:t xml:space="preserve">si </w:t>
-      </w:r>
-      <w:proofErr w:type="spellStart"/>
-      <w:r>
-        <w:t>sont</w:t>
-      </w:r>
-      <w:proofErr w:type="spellEnd"/>
-      <w:r>
-        <w:t xml:space="preserve"> score</w:t>
+        <w:t>si son score</w:t>
       </w:r>
       <w:r>
         <w:t xml:space="preserve"> fait parti</w:t>
@@ -2153,7 +2304,7 @@
       </w:pPr>
       <w:bookmarkStart w:id="12" w:name="_Toc74747519"/>
       <w:bookmarkStart w:id="13" w:name="_Toc74750095"/>
-      <w:bookmarkStart w:id="14" w:name="_Toc74750420"/>
+      <w:bookmarkStart w:id="14" w:name="_Toc74755518"/>
       <w:r>
         <w:t xml:space="preserve">Périmètre </w:t>
       </w:r>
@@ -2172,7 +2323,7 @@
         <w:pStyle w:val="Heading2"/>
       </w:pPr>
       <w:bookmarkStart w:id="15" w:name="_Toc74750096"/>
-      <w:bookmarkStart w:id="16" w:name="_Toc74750421"/>
+      <w:bookmarkStart w:id="16" w:name="_Toc74755519"/>
       <w:r>
         <w:t>Cahier</w:t>
       </w:r>
@@ -2191,7 +2342,7 @@
         <w:pStyle w:val="Heading3"/>
       </w:pPr>
       <w:bookmarkStart w:id="17" w:name="_Toc74750097"/>
-      <w:bookmarkStart w:id="18" w:name="_Toc74750422"/>
+      <w:bookmarkStart w:id="18" w:name="_Toc74755520"/>
       <w:r>
         <w:t xml:space="preserve">Détails </w:t>
       </w:r>
@@ -2264,7 +2415,7 @@
         <w:pStyle w:val="Heading3"/>
       </w:pPr>
       <w:bookmarkStart w:id="19" w:name="_Toc74750098"/>
-      <w:bookmarkStart w:id="20" w:name="_Toc74750423"/>
+      <w:bookmarkStart w:id="20" w:name="_Toc74755521"/>
       <w:r>
         <w:t xml:space="preserve">Mode de </w:t>
       </w:r>
@@ -2284,29 +2435,8 @@
       <w:r>
         <w:tab/>
       </w:r>
-      <w:proofErr w:type="spellStart"/>
-      <w:r>
-        <w:t>Crossy</w:t>
-      </w:r>
-      <w:proofErr w:type="spellEnd"/>
-      <w:r>
-        <w:t xml:space="preserve"> </w:t>
-      </w:r>
-      <w:proofErr w:type="spellStart"/>
-      <w:r>
-        <w:t>Frog</w:t>
-      </w:r>
-      <w:proofErr w:type="spellEnd"/>
-      <w:r>
-        <w:t xml:space="preserve"> V1 n’aura qu’un seul mode de jeu fonctionnel, c’est un mode de jeu avec une carte sans fin (</w:t>
-      </w:r>
-      <w:proofErr w:type="spellStart"/>
-      <w:r>
-        <w:t>endless</w:t>
-      </w:r>
-      <w:proofErr w:type="spellEnd"/>
-      <w:r>
-        <w:t xml:space="preserve">) où le joueur devra réussir à aller le plus loin possible, la vitesse de défilement de la carte augmente au fil du temps. Le score correspond au nombre de mètres parcourus (1 case = 1 mètre). La grenouille ne doit pas toucher les blocs d’eau ou les obstacles (comme les voitures). </w:t>
+      <w:r>
+        <w:t xml:space="preserve">Crossy Frog V1 n’aura qu’un seul mode de jeu fonctionnel, c’est un mode de jeu avec une carte sans fin (endless) où le joueur devra réussir à aller le plus loin possible, la vitesse de défilement de la carte augmente au fil du temps. Le score correspond au nombre de mètres parcourus (1 case = 1 mètre). La grenouille ne doit pas toucher les blocs d’eau ou les obstacles (comme les voitures). </w:t>
       </w:r>
     </w:p>
     <w:p/>
@@ -2408,7 +2538,7 @@
         <w:pStyle w:val="Heading3"/>
       </w:pPr>
       <w:bookmarkStart w:id="21" w:name="_Toc74750099"/>
-      <w:bookmarkStart w:id="22" w:name="_Toc74750424"/>
+      <w:bookmarkStart w:id="22" w:name="_Toc74755522"/>
       <w:r>
         <w:t xml:space="preserve">Choisir les </w:t>
       </w:r>
@@ -2493,7 +2623,7 @@
         <w:pStyle w:val="Heading3"/>
       </w:pPr>
       <w:bookmarkStart w:id="23" w:name="_Toc74750100"/>
-      <w:bookmarkStart w:id="24" w:name="_Toc74750425"/>
+      <w:bookmarkStart w:id="24" w:name="_Toc74755523"/>
       <w:r>
         <w:t xml:space="preserve">Écran de </w:t>
       </w:r>
@@ -2548,15 +2678,7 @@
         <w:ind w:left="1080"/>
       </w:pPr>
       <w:r>
-        <w:t>L’écran de chargement s’affichera avec la progression du chargement des items (</w:t>
-      </w:r>
-      <w:proofErr w:type="spellStart"/>
-      <w:r>
-        <w:t>progress</w:t>
-      </w:r>
-      <w:proofErr w:type="spellEnd"/>
-      <w:r>
-        <w:t xml:space="preserve"> bar) </w:t>
+        <w:t xml:space="preserve">L’écran de chargement s’affichera avec la progression du chargement des items (progress bar) </w:t>
       </w:r>
     </w:p>
     <w:p>
@@ -2578,7 +2700,7 @@
         <w:pStyle w:val="Heading3"/>
       </w:pPr>
       <w:bookmarkStart w:id="25" w:name="_Toc74750101"/>
-      <w:bookmarkStart w:id="26" w:name="_Toc74750426"/>
+      <w:bookmarkStart w:id="26" w:name="_Toc74755524"/>
       <w:r>
         <w:t xml:space="preserve">Menu du </w:t>
       </w:r>
@@ -2605,15 +2727,7 @@
         <w:t>suivants </w:t>
       </w:r>
       <w:r>
-        <w:t xml:space="preserve">: Play/Hall Of </w:t>
-      </w:r>
-      <w:proofErr w:type="spellStart"/>
-      <w:r>
-        <w:t>Fame</w:t>
-      </w:r>
-      <w:proofErr w:type="spellEnd"/>
-      <w:r>
-        <w:t xml:space="preserve">/Settings/Exit. Chacun de ces menus donnera accès au widget correspondant. </w:t>
+        <w:t xml:space="preserve">: Play/Hall Of Fame/Settings/Exit. Chacun de ces menus donnera accès au widget correspondant. </w:t>
       </w:r>
     </w:p>
     <w:p/>
@@ -2642,15 +2756,7 @@
         <w:ind w:left="1080"/>
       </w:pPr>
       <w:r>
-        <w:t xml:space="preserve">Tout se fera à l’aide d’un </w:t>
-      </w:r>
-      <w:proofErr w:type="spellStart"/>
-      <w:r>
-        <w:t>QPainter</w:t>
-      </w:r>
-      <w:proofErr w:type="spellEnd"/>
-      <w:r>
-        <w:t xml:space="preserve"> : l’option du menu en cours sera surlignée d’un carré blanc </w:t>
+        <w:t xml:space="preserve">Tout se fera à l’aide d’un QPainter : l’option du menu en cours sera surlignée d’un carré blanc </w:t>
       </w:r>
     </w:p>
     <w:p>
@@ -2672,7 +2778,7 @@
         <w:pStyle w:val="Heading3"/>
       </w:pPr>
       <w:bookmarkStart w:id="27" w:name="_Toc74750102"/>
-      <w:bookmarkStart w:id="28" w:name="_Toc74750427"/>
+      <w:bookmarkStart w:id="28" w:name="_Toc74755525"/>
       <w:r>
         <w:t>Pattern :</w:t>
       </w:r>
@@ -2738,7 +2844,7 @@
         <w:pStyle w:val="Heading3"/>
       </w:pPr>
       <w:bookmarkStart w:id="29" w:name="_Toc74750103"/>
-      <w:bookmarkStart w:id="30" w:name="_Toc74750428"/>
+      <w:bookmarkStart w:id="30" w:name="_Toc74755526"/>
       <w:r>
         <w:t>Blocs </w:t>
       </w:r>
@@ -2794,7 +2900,7 @@
         <w:pStyle w:val="Heading3"/>
       </w:pPr>
       <w:bookmarkStart w:id="31" w:name="_Toc74750104"/>
-      <w:bookmarkStart w:id="32" w:name="_Toc74750429"/>
+      <w:bookmarkStart w:id="32" w:name="_Toc74755527"/>
       <w:r>
         <w:t>Grenouille :</w:t>
       </w:r>
@@ -2848,15 +2954,7 @@
         </w:numPr>
       </w:pPr>
       <w:r>
-        <w:t xml:space="preserve">Son changement de position se fait à l’aide des touches ZQSD ou des touches directionnelles et des </w:t>
-      </w:r>
-      <w:proofErr w:type="spellStart"/>
-      <w:r>
-        <w:t>QPressEvent</w:t>
-      </w:r>
-      <w:proofErr w:type="spellEnd"/>
-      <w:r>
-        <w:t xml:space="preserve"> associés, elle bouge à chaque mouvement de la taille d’un bloc </w:t>
+        <w:t xml:space="preserve">Son changement de position se fait à l’aide des touches ZQSD ou des touches directionnelles et des QPressEvent associés, elle bouge à chaque mouvement de la taille d’un bloc </w:t>
       </w:r>
       <w:r>
         <w:t>soit </w:t>
@@ -2895,7 +2993,7 @@
         <w:pStyle w:val="Heading3"/>
       </w:pPr>
       <w:bookmarkStart w:id="33" w:name="_Toc74750105"/>
-      <w:bookmarkStart w:id="34" w:name="_Toc74750430"/>
+      <w:bookmarkStart w:id="34" w:name="_Toc74755528"/>
       <w:r>
         <w:t>Scores :</w:t>
       </w:r>
@@ -2910,15 +3008,7 @@
         <w:tab/>
       </w:r>
       <w:r>
-        <w:t xml:space="preserve">Les scores pourront, si l’utilisateur le souhaite, être enregistré à chaque fin de partie et, s’ils font partie des meilleurs, se retrouver dans le hall of </w:t>
-      </w:r>
-      <w:proofErr w:type="spellStart"/>
-      <w:r>
-        <w:t>fame</w:t>
-      </w:r>
-      <w:proofErr w:type="spellEnd"/>
-      <w:r>
-        <w:t xml:space="preserve">. </w:t>
+        <w:t xml:space="preserve">Les scores pourront, si l’utilisateur le souhaite, être enregistré à chaque fin de partie et, s’ils font partie des meilleurs, se retrouver dans le hall of fame. </w:t>
       </w:r>
     </w:p>
     <w:p/>
@@ -2960,15 +3050,7 @@
         <w:ind w:left="1080"/>
       </w:pPr>
       <w:r>
-        <w:t>Ce fichier sera une base de données avec l’extension “.</w:t>
-      </w:r>
-      <w:proofErr w:type="spellStart"/>
-      <w:r>
-        <w:t>db</w:t>
-      </w:r>
-      <w:proofErr w:type="spellEnd"/>
-      <w:r>
-        <w:t xml:space="preserve">”. </w:t>
+        <w:t xml:space="preserve">Ce fichier sera une base de données avec l’extension “.db”. </w:t>
       </w:r>
     </w:p>
     <w:p/>
@@ -2977,7 +3059,7 @@
         <w:pStyle w:val="Heading3"/>
       </w:pPr>
       <w:bookmarkStart w:id="35" w:name="_Toc74750106"/>
-      <w:bookmarkStart w:id="36" w:name="_Toc74750431"/>
+      <w:bookmarkStart w:id="36" w:name="_Toc74755529"/>
       <w:r>
         <w:t>Graphismes :</w:t>
       </w:r>
@@ -3036,7 +3118,7 @@
         <w:pStyle w:val="Heading2"/>
       </w:pPr>
       <w:bookmarkStart w:id="37" w:name="_Toc74750107"/>
-      <w:bookmarkStart w:id="38" w:name="_Toc74750432"/>
+      <w:bookmarkStart w:id="38" w:name="_Toc74755530"/>
       <w:r>
         <w:t xml:space="preserve">Cahier des charges </w:t>
       </w:r>
@@ -3055,7 +3137,7 @@
         <w:pStyle w:val="Heading3"/>
       </w:pPr>
       <w:bookmarkStart w:id="39" w:name="_Toc74750108"/>
-      <w:bookmarkStart w:id="40" w:name="_Toc74750433"/>
+      <w:bookmarkStart w:id="40" w:name="_Toc74755531"/>
       <w:r>
         <w:t>Mode de jeu :</w:t>
       </w:r>
@@ -3082,15 +3164,7 @@
         <w:t>programmé en V1</w:t>
       </w:r>
       <w:r>
-        <w:t xml:space="preserve"> (solo </w:t>
-      </w:r>
-      <w:proofErr w:type="spellStart"/>
-      <w:r>
-        <w:t>endless</w:t>
-      </w:r>
-      <w:proofErr w:type="spellEnd"/>
-      <w:r>
-        <w:t xml:space="preserve">) et </w:t>
+        <w:t xml:space="preserve"> (solo endless) et </w:t>
       </w:r>
       <w:r>
         <w:t xml:space="preserve">un mode </w:t>
@@ -3170,9 +3244,11 @@
       <w:pPr>
         <w:pStyle w:val="Heading3"/>
       </w:pPr>
+      <w:bookmarkStart w:id="41" w:name="_Toc74755532"/>
       <w:r>
         <w:t>Effets sonores</w:t>
       </w:r>
+      <w:bookmarkEnd w:id="41"/>
     </w:p>
     <w:p>
       <w:r>
@@ -3222,13 +3298,16 @@
     <w:p>
       <w:pPr>
         <w:pStyle w:val="Subtitle"/>
-        <w:ind w:left="708"/>
+        <w:ind w:left="360"/>
       </w:pPr>
       <w:r>
         <w:t>Détail</w:t>
       </w:r>
       <w:r>
-        <w:t>s techniques :</w:t>
+        <w:t>s techniques</w:t>
+      </w:r>
+      <w:r>
+        <w:t> :</w:t>
       </w:r>
     </w:p>
     <w:p>
@@ -3236,8 +3315,9 @@
         <w:pStyle w:val="ListParagraph"/>
         <w:numPr>
           <w:ilvl w:val="0"/>
-          <w:numId w:val="14"/>
+          <w:numId w:val="15"/>
         </w:numPr>
+        <w:ind w:left="1080"/>
       </w:pPr>
       <w:r>
         <w:t xml:space="preserve">Les </w:t>
@@ -3278,9 +3358,11 @@
       <w:pPr>
         <w:pStyle w:val="Heading3"/>
       </w:pPr>
+      <w:bookmarkStart w:id="42" w:name="_Toc74755533"/>
       <w:r>
         <w:t>Graphismes</w:t>
       </w:r>
+      <w:bookmarkEnd w:id="42"/>
     </w:p>
     <w:p>
       <w:r>
@@ -3301,21 +3383,287 @@
       <w:r>
         <w:t>pour le déplacement d’une grenouille,</w:t>
       </w:r>
+      <w:r>
+        <w:t xml:space="preserve"> une animation </w:t>
+      </w:r>
+      <w:r>
+        <w:t xml:space="preserve">en fin de partie </w:t>
+      </w:r>
+      <w:r>
+        <w:t xml:space="preserve">où la grenouille gagnante apparaît en faisant </w:t>
+      </w:r>
+      <w:r>
+        <w:t xml:space="preserve">une célébration, </w:t>
+      </w:r>
+      <w:r>
+        <w:t>l’ajout de différents</w:t>
+      </w:r>
+      <w:r>
+        <w:rPr>
+          <w:rStyle w:val="EndnoteReference"/>
+        </w:rPr>
+        <w:t xml:space="preserve"> </w:t>
+      </w:r>
+      <w:r>
+        <w:t>biomes</w:t>
+      </w:r>
+      <w:r>
+        <w:t xml:space="preserve"> </w:t>
+      </w:r>
+      <w:r>
+        <w:rPr>
+          <w:rStyle w:val="FootnoteReference"/>
+        </w:rPr>
+        <w:footnoteReference w:id="3"/>
+      </w:r>
+      <w:r>
+        <w:t>et l’ajout de rondins de bois</w:t>
+      </w:r>
+      <w:r>
+        <w:t xml:space="preserve"> sur les cours d’eau</w:t>
+      </w:r>
+      <w:r>
+        <w:t>.</w:t>
+      </w:r>
     </w:p>
     <w:p/>
+    <w:p>
+      <w:pPr>
+        <w:pStyle w:val="Subtitle"/>
+      </w:pPr>
+      <w:r>
+        <w:tab/>
+        <w:t>Détails tec</w:t>
+      </w:r>
+      <w:r>
+        <w:t>hniques</w:t>
+      </w:r>
+      <w:r>
+        <w:t> :</w:t>
+      </w:r>
+    </w:p>
     <w:p>
       <w:pPr>
         <w:pStyle w:val="ListParagraph"/>
         <w:numPr>
           <w:ilvl w:val="0"/>
-          <w:numId w:val="10"/>
+          <w:numId w:val="15"/>
         </w:numPr>
-        <w:ind w:left="1080"/>
-      </w:pPr>
-      <w:r>
-        <w:t xml:space="preserve">A la fin de la partie un écran de victoire ou la grenouille gagnante apparait en fessant une célébration </w:t>
-      </w:r>
-    </w:p>
+      </w:pPr>
+      <w:r>
+        <w:t xml:space="preserve">Les changements de biomes </w:t>
+      </w:r>
+      <w:r>
+        <w:t>s’opèrent à</w:t>
+      </w:r>
+      <w:r>
+        <w:t xml:space="preserve"> partir d’un</w:t>
+      </w:r>
+      <w:r>
+        <w:t xml:space="preserve"> certain</w:t>
+      </w:r>
+      <w:r>
+        <w:t xml:space="preserve"> nombre de points </w:t>
+      </w:r>
+      <w:r>
+        <w:t>obtenu</w:t>
+      </w:r>
+      <w:r>
+        <w:t>s</w:t>
+      </w:r>
+      <w:r>
+        <w:t xml:space="preserve"> pa</w:t>
+      </w:r>
+      <w:r>
+        <w:t>r</w:t>
+      </w:r>
+      <w:r>
+        <w:t xml:space="preserve"> le joueur. </w:t>
+      </w:r>
+    </w:p>
+    <w:p>
+      <w:pPr>
+        <w:pStyle w:val="ListParagraph"/>
+        <w:numPr>
+          <w:ilvl w:val="0"/>
+          <w:numId w:val="15"/>
+        </w:numPr>
+      </w:pPr>
+      <w:r>
+        <w:t>Création de nouvelles texture</w:t>
+      </w:r>
+      <w:r>
+        <w:t>s</w:t>
+      </w:r>
+      <w:r>
+        <w:t xml:space="preserve"> sur </w:t>
+      </w:r>
+      <w:r>
+        <w:t>K</w:t>
+      </w:r>
+      <w:r>
+        <w:t>rita.</w:t>
+      </w:r>
+    </w:p>
+    <w:p>
+      <w:pPr>
+        <w:pStyle w:val="ListParagraph"/>
+        <w:numPr>
+          <w:ilvl w:val="0"/>
+          <w:numId w:val="15"/>
+        </w:numPr>
+      </w:pPr>
+      <w:r>
+        <w:t xml:space="preserve">Quand </w:t>
+      </w:r>
+      <w:r>
+        <w:t xml:space="preserve">une grenouille est sur un rondin de bois, </w:t>
+      </w:r>
+      <w:r>
+        <w:t xml:space="preserve">elle </w:t>
+      </w:r>
+      <w:r>
+        <w:t>se</w:t>
+      </w:r>
+      <w:r>
+        <w:t xml:space="preserve"> </w:t>
+      </w:r>
+      <w:r>
+        <w:t>déplace</w:t>
+      </w:r>
+      <w:r>
+        <w:t xml:space="preserve"> </w:t>
+      </w:r>
+      <w:r>
+        <w:t>en même temps que le rondin</w:t>
+      </w:r>
+      <w:r>
+        <w:t>.</w:t>
+      </w:r>
+    </w:p>
+    <w:p/>
+    <w:p>
+      <w:pPr>
+        <w:pStyle w:val="Heading3"/>
+      </w:pPr>
+      <w:bookmarkStart w:id="43" w:name="_Toc74755534"/>
+      <w:r>
+        <w:t>Expérience utilisateur</w:t>
+      </w:r>
+      <w:bookmarkEnd w:id="43"/>
+    </w:p>
+    <w:p>
+      <w:r>
+        <w:tab/>
+      </w:r>
+      <w:r>
+        <w:t>De nouvelles fonctionnalités permettront au joueur de bénéficier d’une expérience de jeu personnalisée.</w:t>
+      </w:r>
+      <w:r>
+        <w:t xml:space="preserve"> </w:t>
+      </w:r>
+      <w:r>
+        <w:t xml:space="preserve">En l’occurrence, les utilisateurs pourront créer et modifier des patterns qui constituent la carte </w:t>
+      </w:r>
+      <w:r>
+        <w:t xml:space="preserve">de l’environnement de jeu. De plus, le joueur pourra </w:t>
+      </w:r>
+      <w:r>
+        <w:t xml:space="preserve">tricher au </w:t>
+      </w:r>
+      <w:r>
+        <w:t xml:space="preserve">jeu à l’aide de codes de triches. </w:t>
+      </w:r>
+      <w:r>
+        <w:t xml:space="preserve">Ensuite, </w:t>
+      </w:r>
+      <w:r>
+        <w:t xml:space="preserve">la configuration des touches pourra également être </w:t>
+      </w:r>
+      <w:r>
+        <w:t xml:space="preserve">modifiée par le joueur </w:t>
+      </w:r>
+      <w:r>
+        <w:t xml:space="preserve">à sa guise. </w:t>
+      </w:r>
+      <w:r>
+        <w:t xml:space="preserve">Et la vitesse des voitures sur les routes </w:t>
+      </w:r>
+      <w:r>
+        <w:t xml:space="preserve">sera </w:t>
+      </w:r>
+      <w:r>
+        <w:t>aléatoire en fonctions des différentes lignes de route dans le jeu</w:t>
+      </w:r>
+    </w:p>
+    <w:p>
+      <w:pPr>
+        <w:pStyle w:val="Subtitle"/>
+      </w:pPr>
+      <w:r>
+        <w:tab/>
+        <w:t>Détails techniques :</w:t>
+      </w:r>
+    </w:p>
+    <w:p>
+      <w:pPr>
+        <w:pStyle w:val="ListParagraph"/>
+        <w:numPr>
+          <w:ilvl w:val="0"/>
+          <w:numId w:val="16"/>
+        </w:numPr>
+      </w:pPr>
+      <w:r>
+        <w:t xml:space="preserve">Un nouveau menu </w:t>
+      </w:r>
+      <w:r>
+        <w:t>sera</w:t>
+      </w:r>
+      <w:r>
+        <w:t xml:space="preserve"> </w:t>
+      </w:r>
+      <w:r>
+        <w:t>ajout</w:t>
+      </w:r>
+      <w:r>
+        <w:t>é</w:t>
+      </w:r>
+      <w:r>
+        <w:t xml:space="preserve"> </w:t>
+      </w:r>
+      <w:r>
+        <w:t>à</w:t>
+      </w:r>
+      <w:r>
+        <w:t xml:space="preserve"> l’écran de démarrage afin de pouvoir modifier les touches </w:t>
+      </w:r>
+    </w:p>
+    <w:p>
+      <w:pPr>
+        <w:pStyle w:val="ListParagraph"/>
+        <w:numPr>
+          <w:ilvl w:val="0"/>
+          <w:numId w:val="16"/>
+        </w:numPr>
+      </w:pPr>
+      <w:r>
+        <w:t xml:space="preserve">Les codes de triches seront cachés, le seul endroit où ils seront visibles sera la documentation technique du jeu </w:t>
+      </w:r>
+    </w:p>
+    <w:p>
+      <w:r>
+        <w:br w:type="page"/>
+      </w:r>
+    </w:p>
+    <w:p>
+      <w:pPr>
+        <w:pStyle w:val="Heading1"/>
+      </w:pPr>
+      <w:r>
+        <w:t>Conception du projet</w:t>
+      </w:r>
+    </w:p>
+    <w:p/>
     <w:p/>
     <w:sectPr>
       <w:footerReference w:type="even" r:id="rId13"/>
@@ -3419,25 +3767,7 @@
         <w:szCs w:val="18"/>
         <w:lang w:val="en-US"/>
       </w:rPr>
-      <w:t xml:space="preserve">H.IZM, </w:t>
-    </w:r>
-    <w:proofErr w:type="gramStart"/>
-    <w:r>
-      <w:rPr>
-        <w:sz w:val="18"/>
-        <w:szCs w:val="18"/>
-        <w:lang w:val="en-US"/>
-      </w:rPr>
-      <w:t>L.HUORT</w:t>
-    </w:r>
-    <w:proofErr w:type="gramEnd"/>
-    <w:r>
-      <w:rPr>
-        <w:sz w:val="18"/>
-        <w:szCs w:val="18"/>
-        <w:lang w:val="en-US"/>
-      </w:rPr>
-      <w:t>, M.GUESSARD, G.DOLIDON </w:t>
+      <w:t>H.IZM, L.HUORT, M.GUESSARD, G.DOLIDON </w:t>
     </w:r>
   </w:p>
   <w:p>
@@ -3522,33 +3852,15 @@
         <w:szCs w:val="18"/>
         <w:lang w:val="en-US"/>
       </w:rPr>
-      <w:t xml:space="preserve">H.IZM, </w:t>
+      <w:t>H.IZM, L</w:t>
     </w:r>
-    <w:proofErr w:type="gramStart"/>
     <w:r>
       <w:rPr>
         <w:sz w:val="18"/>
         <w:szCs w:val="18"/>
         <w:lang w:val="en-US"/>
       </w:rPr>
-      <w:t>L</w:t>
-    </w:r>
-    <w:r>
-      <w:rPr>
-        <w:sz w:val="18"/>
-        <w:szCs w:val="18"/>
-        <w:lang w:val="en-US"/>
-      </w:rPr>
-      <w:t>.HUORT</w:t>
-    </w:r>
-    <w:proofErr w:type="gramEnd"/>
-    <w:r>
-      <w:rPr>
-        <w:sz w:val="18"/>
-        <w:szCs w:val="18"/>
-        <w:lang w:val="en-US"/>
-      </w:rPr>
-      <w:t>, M.</w:t>
+      <w:t>.HUORT, M.</w:t>
     </w:r>
     <w:r>
       <w:rPr>
@@ -3683,6 +3995,86 @@
       </w:r>
       <w:r>
         <w:t>ré de manière aléatoire.</w:t>
+      </w:r>
+    </w:p>
+  </w:footnote>
+  <w:footnote w:id="3">
+    <w:p>
+      <w:pPr>
+        <w:pStyle w:val="FootnoteText"/>
+      </w:pPr>
+      <w:r>
+        <w:rPr>
+          <w:rStyle w:val="FootnoteReference"/>
+        </w:rPr>
+        <w:footnoteRef/>
+      </w:r>
+      <w:r>
+        <w:t xml:space="preserve"> </w:t>
+      </w:r>
+      <w:r>
+        <w:rPr>
+          <w:rFonts w:cstheme="minorHAnsi"/>
+          <w:color w:val="000000"/>
+          <w:shd w:val="clear" w:color="auto" w:fill="FFFFFF"/>
+        </w:rPr>
+        <w:t>Différents types de terrain</w:t>
+      </w:r>
+      <w:r>
+        <w:rPr>
+          <w:rFonts w:cstheme="minorHAnsi"/>
+          <w:color w:val="000000"/>
+          <w:shd w:val="clear" w:color="auto" w:fill="FFFFFF"/>
+        </w:rPr>
+        <w:t> :</w:t>
+      </w:r>
+      <w:r>
+        <w:rPr>
+          <w:rFonts w:cstheme="minorHAnsi"/>
+          <w:color w:val="000000"/>
+          <w:shd w:val="clear" w:color="auto" w:fill="FFFFFF"/>
+        </w:rPr>
+        <w:t xml:space="preserve"> </w:t>
+      </w:r>
+      <w:r>
+        <w:rPr>
+          <w:rFonts w:cstheme="minorHAnsi"/>
+          <w:color w:val="000000"/>
+          <w:shd w:val="clear" w:color="auto" w:fill="FFFFFF"/>
+        </w:rPr>
+        <w:t>(</w:t>
+      </w:r>
+      <w:r>
+        <w:rPr>
+          <w:rFonts w:cstheme="minorHAnsi"/>
+          <w:color w:val="000000"/>
+          <w:shd w:val="clear" w:color="auto" w:fill="FFFFFF"/>
+        </w:rPr>
+        <w:t>foret,</w:t>
+      </w:r>
+      <w:r>
+        <w:rPr>
+          <w:rFonts w:cstheme="minorHAnsi"/>
+          <w:color w:val="000000"/>
+          <w:shd w:val="clear" w:color="auto" w:fill="FFFFFF"/>
+        </w:rPr>
+        <w:t xml:space="preserve"> </w:t>
+      </w:r>
+      <w:r>
+        <w:rPr>
+          <w:rFonts w:cstheme="minorHAnsi"/>
+          <w:color w:val="000000"/>
+          <w:shd w:val="clear" w:color="auto" w:fill="FFFFFF"/>
+        </w:rPr>
+        <w:t>désert</w:t>
+      </w:r>
+      <w:r>
+        <w:rPr>
+          <w:rFonts w:cstheme="minorHAnsi"/>
+          <w:color w:val="000000"/>
+          <w:shd w:val="clear" w:color="auto" w:fill="FFFFFF"/>
+        </w:rPr>
+        <w:t>, etc.)</w:t>
       </w:r>
     </w:p>
   </w:footnote>
@@ -4454,6 +4846,119 @@
     </w:lvl>
   </w:abstractNum>
   <w:abstractNum w:abstractNumId="6" w15:restartNumberingAfterBreak="0">
+    <w:nsid w:val="27F5262B"/>
+    <w:multiLevelType w:val="hybridMultilevel"/>
+    <w:tmpl w:val="DD7C8F96"/>
+    <w:lvl w:ilvl="0" w:tplc="040C0001">
+      <w:start w:val="1"/>
+      <w:numFmt w:val="bullet"/>
+      <w:lvlText w:val=""/>
+      <w:lvlJc w:val="left"/>
+      <w:pPr>
+        <w:ind w:left="720" w:hanging="360"/>
+      </w:pPr>
+      <w:rPr>
+        <w:rFonts w:ascii="Symbol" w:hAnsi="Symbol" w:hint="default"/>
+      </w:rPr>
+    </w:lvl>
+    <w:lvl w:ilvl="1" w:tplc="040C0003" w:tentative="1">
+      <w:start w:val="1"/>
+      <w:numFmt w:val="bullet"/>
+      <w:lvlText w:val="o"/>
+      <w:lvlJc w:val="left"/>
+      <w:pPr>
+        <w:ind w:left="1440" w:hanging="360"/>
+      </w:pPr>
+      <w:rPr>
+        <w:rFonts w:ascii="Courier New" w:hAnsi="Courier New" w:cs="Courier New" w:hint="default"/>
+      </w:rPr>
+    </w:lvl>
+    <w:lvl w:ilvl="2" w:tplc="040C0005" w:tentative="1">
+      <w:start w:val="1"/>
+      <w:numFmt w:val="bullet"/>
+      <w:lvlText w:val=""/>
+      <w:lvlJc w:val="left"/>
+      <w:pPr>
+        <w:ind w:left="2160" w:hanging="360"/>
+      </w:pPr>
+      <w:rPr>
+        <w:rFonts w:ascii="Wingdings" w:hAnsi="Wingdings" w:hint="default"/>
+      </w:rPr>
+    </w:lvl>
+    <w:lvl w:ilvl="3" w:tplc="040C0001" w:tentative="1">
+      <w:start w:val="1"/>
+      <w:numFmt w:val="bullet"/>
+      <w:lvlText w:val=""/>
+      <w:lvlJc w:val="left"/>
+      <w:pPr>
+        <w:ind w:left="2880" w:hanging="360"/>
+      </w:pPr>
+      <w:rPr>
+        <w:rFonts w:ascii="Symbol" w:hAnsi="Symbol" w:hint="default"/>
+      </w:rPr>
+    </w:lvl>
+    <w:lvl w:ilvl="4" w:tplc="040C0003" w:tentative="1">
+      <w:start w:val="1"/>
+      <w:numFmt w:val="bullet"/>
+      <w:lvlText w:val="o"/>
+      <w:lvlJc w:val="left"/>
+      <w:pPr>
+        <w:ind w:left="3600" w:hanging="360"/>
+      </w:pPr>
+      <w:rPr>
+        <w:rFonts w:ascii="Courier New" w:hAnsi="Courier New" w:cs="Courier New" w:hint="default"/>
+      </w:rPr>
+    </w:lvl>
+    <w:lvl w:ilvl="5" w:tplc="040C0005" w:tentative="1">
+      <w:start w:val="1"/>
+      <w:numFmt w:val="bullet"/>
+      <w:lvlText w:val=""/>
+      <w:lvlJc w:val="left"/>
+      <w:pPr>
+        <w:ind w:left="4320" w:hanging="360"/>
+      </w:pPr>
+      <w:rPr>
+        <w:rFonts w:ascii="Wingdings" w:hAnsi="Wingdings" w:hint="default"/>
+      </w:rPr>
+    </w:lvl>
+    <w:lvl w:ilvl="6" w:tplc="040C0001" w:tentative="1">
+      <w:start w:val="1"/>
+      <w:numFmt w:val="bullet"/>
+      <w:lvlText w:val=""/>
+      <w:lvlJc w:val="left"/>
+      <w:pPr>
+        <w:ind w:left="5040" w:hanging="360"/>
+      </w:pPr>
+      <w:rPr>
+        <w:rFonts w:ascii="Symbol" w:hAnsi="Symbol" w:hint="default"/>
+      </w:rPr>
+    </w:lvl>
+    <w:lvl w:ilvl="7" w:tplc="040C0003" w:tentative="1">
+      <w:start w:val="1"/>
+      <w:numFmt w:val="bullet"/>
+      <w:lvlText w:val="o"/>
+      <w:lvlJc w:val="left"/>
+      <w:pPr>
+        <w:ind w:left="5760" w:hanging="360"/>
+      </w:pPr>
+      <w:rPr>
+        <w:rFonts w:ascii="Courier New" w:hAnsi="Courier New" w:cs="Courier New" w:hint="default"/>
+      </w:rPr>
+    </w:lvl>
+    <w:lvl w:ilvl="8" w:tplc="040C0005" w:tentative="1">
+      <w:start w:val="1"/>
+      <w:numFmt w:val="bullet"/>
+      <w:lvlText w:val=""/>
+      <w:lvlJc w:val="left"/>
+      <w:pPr>
+        <w:ind w:left="6480" w:hanging="360"/>
+      </w:pPr>
+      <w:rPr>
+        <w:rFonts w:ascii="Wingdings" w:hAnsi="Wingdings" w:hint="default"/>
+      </w:rPr>
+    </w:lvl>
+  </w:abstractNum>
+  <w:abstractNum w:abstractNumId="7" w15:restartNumberingAfterBreak="0">
     <w:nsid w:val="35414217"/>
     <w:multiLevelType w:val="hybridMultilevel"/>
     <w:tmpl w:val="8188B44E"/>
@@ -4566,7 +5071,7 @@
       </w:rPr>
     </w:lvl>
   </w:abstractNum>
-  <w:abstractNum w:abstractNumId="7" w15:restartNumberingAfterBreak="0">
+  <w:abstractNum w:abstractNumId="8" w15:restartNumberingAfterBreak="0">
     <w:nsid w:val="387D4363"/>
     <w:multiLevelType w:val="hybridMultilevel"/>
     <w:tmpl w:val="030A18F8"/>
@@ -4679,7 +5184,7 @@
       </w:rPr>
     </w:lvl>
   </w:abstractNum>
-  <w:abstractNum w:abstractNumId="8" w15:restartNumberingAfterBreak="0">
+  <w:abstractNum w:abstractNumId="9" w15:restartNumberingAfterBreak="0">
     <w:nsid w:val="46642305"/>
     <w:multiLevelType w:val="hybridMultilevel"/>
     <w:tmpl w:val="E47E468E"/>
@@ -4792,7 +5297,7 @@
       </w:rPr>
     </w:lvl>
   </w:abstractNum>
-  <w:abstractNum w:abstractNumId="9" w15:restartNumberingAfterBreak="0">
+  <w:abstractNum w:abstractNumId="10" w15:restartNumberingAfterBreak="0">
     <w:nsid w:val="4F7A3AE7"/>
     <w:multiLevelType w:val="hybridMultilevel"/>
     <w:tmpl w:val="ACCC9784"/>
@@ -4905,7 +5410,7 @@
       </w:rPr>
     </w:lvl>
   </w:abstractNum>
-  <w:abstractNum w:abstractNumId="10" w15:restartNumberingAfterBreak="0">
+  <w:abstractNum w:abstractNumId="11" w15:restartNumberingAfterBreak="0">
     <w:nsid w:val="632A1101"/>
     <w:multiLevelType w:val="hybridMultilevel"/>
     <w:tmpl w:val="DBD65190"/>
@@ -5018,7 +5523,120 @@
       </w:rPr>
     </w:lvl>
   </w:abstractNum>
-  <w:abstractNum w:abstractNumId="11" w15:restartNumberingAfterBreak="0">
+  <w:abstractNum w:abstractNumId="12" w15:restartNumberingAfterBreak="0">
+    <w:nsid w:val="6AD36DEC"/>
+    <w:multiLevelType w:val="hybridMultilevel"/>
+    <w:tmpl w:val="7C020034"/>
+    <w:lvl w:ilvl="0" w:tplc="040C0001">
+      <w:start w:val="1"/>
+      <w:numFmt w:val="bullet"/>
+      <w:lvlText w:val=""/>
+      <w:lvlJc w:val="left"/>
+      <w:pPr>
+        <w:ind w:left="720" w:hanging="360"/>
+      </w:pPr>
+      <w:rPr>
+        <w:rFonts w:ascii="Symbol" w:hAnsi="Symbol" w:hint="default"/>
+      </w:rPr>
+    </w:lvl>
+    <w:lvl w:ilvl="1" w:tplc="040C0003" w:tentative="1">
+      <w:start w:val="1"/>
+      <w:numFmt w:val="bullet"/>
+      <w:lvlText w:val="o"/>
+      <w:lvlJc w:val="left"/>
+      <w:pPr>
+        <w:ind w:left="1440" w:hanging="360"/>
+      </w:pPr>
+      <w:rPr>
+        <w:rFonts w:ascii="Courier New" w:hAnsi="Courier New" w:cs="Courier New" w:hint="default"/>
+      </w:rPr>
+    </w:lvl>
+    <w:lvl w:ilvl="2" w:tplc="040C0005" w:tentative="1">
+      <w:start w:val="1"/>
+      <w:numFmt w:val="bullet"/>
+      <w:lvlText w:val=""/>
+      <w:lvlJc w:val="left"/>
+      <w:pPr>
+        <w:ind w:left="2160" w:hanging="360"/>
+      </w:pPr>
+      <w:rPr>
+        <w:rFonts w:ascii="Wingdings" w:hAnsi="Wingdings" w:hint="default"/>
+      </w:rPr>
+    </w:lvl>
+    <w:lvl w:ilvl="3" w:tplc="040C0001" w:tentative="1">
+      <w:start w:val="1"/>
+      <w:numFmt w:val="bullet"/>
+      <w:lvlText w:val=""/>
+      <w:lvlJc w:val="left"/>
+      <w:pPr>
+        <w:ind w:left="2880" w:hanging="360"/>
+      </w:pPr>
+      <w:rPr>
+        <w:rFonts w:ascii="Symbol" w:hAnsi="Symbol" w:hint="default"/>
+      </w:rPr>
+    </w:lvl>
+    <w:lvl w:ilvl="4" w:tplc="040C0003" w:tentative="1">
+      <w:start w:val="1"/>
+      <w:numFmt w:val="bullet"/>
+      <w:lvlText w:val="o"/>
+      <w:lvlJc w:val="left"/>
+      <w:pPr>
+        <w:ind w:left="3600" w:hanging="360"/>
+      </w:pPr>
+      <w:rPr>
+        <w:rFonts w:ascii="Courier New" w:hAnsi="Courier New" w:cs="Courier New" w:hint="default"/>
+      </w:rPr>
+    </w:lvl>
+    <w:lvl w:ilvl="5" w:tplc="040C0005" w:tentative="1">
+      <w:start w:val="1"/>
+      <w:numFmt w:val="bullet"/>
+      <w:lvlText w:val=""/>
+      <w:lvlJc w:val="left"/>
+      <w:pPr>
+        <w:ind w:left="4320" w:hanging="360"/>
+      </w:pPr>
+      <w:rPr>
+        <w:rFonts w:ascii="Wingdings" w:hAnsi="Wingdings" w:hint="default"/>
+      </w:rPr>
+    </w:lvl>
+    <w:lvl w:ilvl="6" w:tplc="040C0001" w:tentative="1">
+      <w:start w:val="1"/>
+      <w:numFmt w:val="bullet"/>
+      <w:lvlText w:val=""/>
+      <w:lvlJc w:val="left"/>
+      <w:pPr>
+        <w:ind w:left="5040" w:hanging="360"/>
+      </w:pPr>
+      <w:rPr>
+        <w:rFonts w:ascii="Symbol" w:hAnsi="Symbol" w:hint="default"/>
+      </w:rPr>
+    </w:lvl>
+    <w:lvl w:ilvl="7" w:tplc="040C0003" w:tentative="1">
+      <w:start w:val="1"/>
+      <w:numFmt w:val="bullet"/>
+      <w:lvlText w:val="o"/>
+      <w:lvlJc w:val="left"/>
+      <w:pPr>
+        <w:ind w:left="5760" w:hanging="360"/>
+      </w:pPr>
+      <w:rPr>
+        <w:rFonts w:ascii="Courier New" w:hAnsi="Courier New" w:cs="Courier New" w:hint="default"/>
+      </w:rPr>
+    </w:lvl>
+    <w:lvl w:ilvl="8" w:tplc="040C0005" w:tentative="1">
+      <w:start w:val="1"/>
+      <w:numFmt w:val="bullet"/>
+      <w:lvlText w:val=""/>
+      <w:lvlJc w:val="left"/>
+      <w:pPr>
+        <w:ind w:left="6480" w:hanging="360"/>
+      </w:pPr>
+      <w:rPr>
+        <w:rFonts w:ascii="Wingdings" w:hAnsi="Wingdings" w:hint="default"/>
+      </w:rPr>
+    </w:lvl>
+  </w:abstractNum>
+  <w:abstractNum w:abstractNumId="13" w15:restartNumberingAfterBreak="0">
     <w:nsid w:val="6B9A453A"/>
     <w:multiLevelType w:val="hybridMultilevel"/>
     <w:tmpl w:val="92DEC67E"/>
@@ -5131,7 +5749,7 @@
       </w:rPr>
     </w:lvl>
   </w:abstractNum>
-  <w:abstractNum w:abstractNumId="12" w15:restartNumberingAfterBreak="0">
+  <w:abstractNum w:abstractNumId="14" w15:restartNumberingAfterBreak="0">
     <w:nsid w:val="73C17CB0"/>
     <w:multiLevelType w:val="multilevel"/>
     <w:tmpl w:val="34225B80"/>
@@ -5257,7 +5875,7 @@
     <w:abstractNumId w:val="3"/>
   </w:num>
   <w:num w:numId="2">
-    <w:abstractNumId w:val="7"/>
+    <w:abstractNumId w:val="8"/>
   </w:num>
   <w:num w:numId="3">
     <w:abstractNumId w:val="1"/>
@@ -5266,28 +5884,28 @@
     <w:abstractNumId w:val="2"/>
   </w:num>
   <w:num w:numId="5">
-    <w:abstractNumId w:val="9"/>
+    <w:abstractNumId w:val="10"/>
   </w:num>
   <w:num w:numId="6">
-    <w:abstractNumId w:val="10"/>
+    <w:abstractNumId w:val="11"/>
   </w:num>
   <w:num w:numId="7">
     <w:abstractNumId w:val="4"/>
   </w:num>
   <w:num w:numId="8">
-    <w:abstractNumId w:val="8"/>
+    <w:abstractNumId w:val="9"/>
   </w:num>
   <w:num w:numId="9">
-    <w:abstractNumId w:val="11"/>
+    <w:abstractNumId w:val="13"/>
   </w:num>
   <w:num w:numId="10">
     <w:abstractNumId w:val="5"/>
   </w:num>
   <w:num w:numId="11">
-    <w:abstractNumId w:val="12"/>
+    <w:abstractNumId w:val="14"/>
   </w:num>
   <w:num w:numId="12">
-    <w:abstractNumId w:val="12"/>
+    <w:abstractNumId w:val="14"/>
     <w:lvlOverride w:ilvl="0">
       <w:startOverride w:val="1"/>
     </w:lvlOverride>
@@ -5317,10 +5935,16 @@
     </w:lvlOverride>
   </w:num>
   <w:num w:numId="13">
-    <w:abstractNumId w:val="6"/>
+    <w:abstractNumId w:val="7"/>
   </w:num>
   <w:num w:numId="14">
     <w:abstractNumId w:val="0"/>
+  </w:num>
+  <w:num w:numId="15">
+    <w:abstractNumId w:val="6"/>
+  </w:num>
+  <w:num w:numId="16">
+    <w:abstractNumId w:val="12"/>
   </w:num>
 </w:numbering>
 </file>
@@ -5448,6 +6072,7 @@
     <w:lsdException w:name="HTML Sample" w:semiHidden="1" w:unhideWhenUsed="1"/>
     <w:lsdException w:name="HTML Typewriter" w:semiHidden="1" w:unhideWhenUsed="1"/>
     <w:lsdException w:name="HTML Variable" w:semiHidden="1" w:unhideWhenUsed="1"/>
+    <w:lsdException w:name="Normal Table" w:semiHidden="1" w:unhideWhenUsed="1"/>
     <w:lsdException w:name="annotation subject" w:semiHidden="1" w:unhideWhenUsed="1"/>
     <w:lsdException w:name="No List" w:semiHidden="1" w:unhideWhenUsed="1"/>
     <w:lsdException w:name="Outline List 1" w:semiHidden="1" w:unhideWhenUsed="1"/>
@@ -5490,8 +6115,11 @@
     <w:lsdException w:name="Table Contemporary" w:semiHidden="1" w:unhideWhenUsed="1"/>
     <w:lsdException w:name="Table Elegant" w:semiHidden="1" w:unhideWhenUsed="1"/>
     <w:lsdException w:name="Table Professional" w:semiHidden="1" w:unhideWhenUsed="1"/>
+    <w:lsdException w:name="Table Subtle 1" w:semiHidden="1" w:unhideWhenUsed="1"/>
     <w:lsdException w:name="Table Subtle 2" w:semiHidden="1" w:unhideWhenUsed="1"/>
     <w:lsdException w:name="Table Web 1" w:semiHidden="1" w:unhideWhenUsed="1"/>
+    <w:lsdException w:name="Table Web 2" w:semiHidden="1" w:unhideWhenUsed="1"/>
+    <w:lsdException w:name="Table Web 3" w:semiHidden="1" w:unhideWhenUsed="1"/>
     <w:lsdException w:name="Balloon Text" w:semiHidden="1" w:unhideWhenUsed="1"/>
     <w:lsdException w:name="Table Grid" w:uiPriority="39"/>
     <w:lsdException w:name="Table Theme" w:semiHidden="1" w:unhideWhenUsed="1"/>
@@ -6360,6 +6988,113 @@
       <w:szCs w:val="21"/>
     </w:rPr>
   </w:style>
+  <w:style w:type="paragraph" w:styleId="EndnoteText">
+    <w:name w:val="endnote text"/>
+    <w:basedOn w:val="Normal"/>
+    <w:link w:val="EndnoteTextChar"/>
+    <w:uiPriority w:val="99"/>
+    <w:semiHidden/>
+    <w:unhideWhenUsed/>
+    <w:rsid w:val="00392AED"/>
+    <w:pPr>
+      <w:spacing w:after="0" w:line="240" w:lineRule="auto"/>
+    </w:pPr>
+    <w:rPr>
+      <w:sz w:val="20"/>
+      <w:szCs w:val="20"/>
+    </w:rPr>
+  </w:style>
+  <w:style w:type="character" w:customStyle="1" w:styleId="EndnoteTextChar">
+    <w:name w:val="Endnote Text Char"/>
+    <w:basedOn w:val="DefaultParagraphFont"/>
+    <w:link w:val="EndnoteText"/>
+    <w:uiPriority w:val="99"/>
+    <w:semiHidden/>
+    <w:rsid w:val="00392AED"/>
+    <w:rPr>
+      <w:sz w:val="20"/>
+      <w:szCs w:val="20"/>
+    </w:rPr>
+  </w:style>
+  <w:style w:type="character" w:styleId="EndnoteReference">
+    <w:name w:val="endnote reference"/>
+    <w:basedOn w:val="DefaultParagraphFont"/>
+    <w:uiPriority w:val="99"/>
+    <w:semiHidden/>
+    <w:unhideWhenUsed/>
+    <w:rsid w:val="00392AED"/>
+    <w:rPr>
+      <w:vertAlign w:val="superscript"/>
+    </w:rPr>
+  </w:style>
+  <w:style w:type="character" w:styleId="CommentReference">
+    <w:name w:val="annotation reference"/>
+    <w:basedOn w:val="DefaultParagraphFont"/>
+    <w:uiPriority w:val="99"/>
+    <w:semiHidden/>
+    <w:unhideWhenUsed/>
+    <w:rsid w:val="00BE57CE"/>
+    <w:rPr>
+      <w:sz w:val="16"/>
+      <w:szCs w:val="16"/>
+    </w:rPr>
+  </w:style>
+  <w:style w:type="paragraph" w:styleId="CommentText">
+    <w:name w:val="annotation text"/>
+    <w:basedOn w:val="Normal"/>
+    <w:link w:val="CommentTextChar"/>
+    <w:uiPriority w:val="99"/>
+    <w:semiHidden/>
+    <w:unhideWhenUsed/>
+    <w:rsid w:val="00BE57CE"/>
+    <w:pPr>
+      <w:spacing w:line="240" w:lineRule="auto"/>
+    </w:pPr>
+    <w:rPr>
+      <w:sz w:val="20"/>
+      <w:szCs w:val="20"/>
+    </w:rPr>
+  </w:style>
+  <w:style w:type="character" w:customStyle="1" w:styleId="CommentTextChar">
+    <w:name w:val="Comment Text Char"/>
+    <w:basedOn w:val="DefaultParagraphFont"/>
+    <w:link w:val="CommentText"/>
+    <w:uiPriority w:val="99"/>
+    <w:semiHidden/>
+    <w:rsid w:val="00BE57CE"/>
+    <w:rPr>
+      <w:sz w:val="20"/>
+      <w:szCs w:val="20"/>
+    </w:rPr>
+  </w:style>
+  <w:style w:type="paragraph" w:styleId="CommentSubject">
+    <w:name w:val="annotation subject"/>
+    <w:basedOn w:val="CommentText"/>
+    <w:next w:val="CommentText"/>
+    <w:link w:val="CommentSubjectChar"/>
+    <w:uiPriority w:val="99"/>
+    <w:semiHidden/>
+    <w:unhideWhenUsed/>
+    <w:rsid w:val="00BE57CE"/>
+    <w:rPr>
+      <w:b/>
+      <w:bCs/>
+    </w:rPr>
+  </w:style>
+  <w:style w:type="character" w:customStyle="1" w:styleId="CommentSubjectChar">
+    <w:name w:val="Comment Subject Char"/>
+    <w:basedOn w:val="CommentTextChar"/>
+    <w:link w:val="CommentSubject"/>
+    <w:uiPriority w:val="99"/>
+    <w:semiHidden/>
+    <w:rsid w:val="00BE57CE"/>
+    <w:rPr>
+      <w:b/>
+      <w:bCs/>
+      <w:sz w:val="20"/>
+      <w:szCs w:val="20"/>
+    </w:rPr>
+  </w:style>
 </w:styles>
 </file>
 

</xml_diff>